<commit_message>
ya empecé a preparar la clase sobre interpolación y regresión
</commit_message>
<xml_diff>
--- a/4_planifica_implementa/2_evaluación/2_quices/quiz_1/quiz_newton_raphson_1_1.docx
+++ b/4_planifica_implementa/2_evaluación/2_quices/quiz_1/quiz_newton_raphson_1_1.docx
@@ -143,7 +143,21 @@
         <w:rPr>
           <w:lang w:val="es-CO"/>
         </w:rPr>
-        <w:t>) - (g/k)·(1 - e^(-</w:t>
+        <w:t>) - (g/</w:t>
+      </w:r>
+      <w:proofErr w:type="gramStart"/>
+      <w:r>
+        <w:rPr>
+          <w:lang w:val="es-CO"/>
+        </w:rPr>
+        <w:t>k)·</w:t>
+      </w:r>
+      <w:proofErr w:type="gramEnd"/>
+      <w:r>
+        <w:rPr>
+          <w:lang w:val="es-CO"/>
+        </w:rPr>
+        <w:t>(1 - e^(-</w:t>
       </w:r>
       <w:proofErr w:type="spellStart"/>
       <w:r>
@@ -218,6 +232,21 @@
           <w:lang w:val="es-CO"/>
         </w:rPr>
       </w:pPr>
+      <w:bookmarkStart w:id="0" w:name="_Hlk208850321"/>
+      <w:r>
+        <w:rPr>
+          <w:lang w:val="es-CO"/>
+        </w:rPr>
+        <w:t xml:space="preserve">Para los valores particulares de estas tres constantes, tome los tres últimos dígitos no nulos de su documento de identidad. </w:t>
+      </w:r>
+    </w:p>
+    <w:bookmarkEnd w:id="0"/>
+    <w:p>
+      <w:pPr>
+        <w:rPr>
+          <w:lang w:val="es-CO"/>
+        </w:rPr>
+      </w:pPr>
       <w:r>
         <w:rPr>
           <w:lang w:val="es-CO"/>
@@ -305,7 +334,6 @@
         <w:rPr>
           <w:lang w:val="es-CO"/>
         </w:rPr>
-        <w:lastRenderedPageBreak/>
         <w:t>2) Para la altura del proyectil, se tiene la expresión:</w:t>
       </w:r>
     </w:p>
@@ -320,7 +348,21 @@
         <w:rPr>
           <w:lang w:val="es-CO"/>
         </w:rPr>
-        <w:t xml:space="preserve">   h(t) = (v₀/k)·(1 - e^(-</w:t>
+        <w:t xml:space="preserve">   h(t) = (v₀/</w:t>
+      </w:r>
+      <w:proofErr w:type="gramStart"/>
+      <w:r>
+        <w:rPr>
+          <w:lang w:val="es-CO"/>
+        </w:rPr>
+        <w:t>k)·</w:t>
+      </w:r>
+      <w:proofErr w:type="gramEnd"/>
+      <w:r>
+        <w:rPr>
+          <w:lang w:val="es-CO"/>
+        </w:rPr>
+        <w:t>(1 - e^(-</w:t>
       </w:r>
       <w:proofErr w:type="spellStart"/>
       <w:r>
@@ -334,7 +376,35 @@
         <w:rPr>
           <w:lang w:val="es-CO"/>
         </w:rPr>
-        <w:t>)) - (g/k)·t + (g/k²)·(1 - e^(-</w:t>
+        <w:t>)) - (g/</w:t>
+      </w:r>
+      <w:proofErr w:type="gramStart"/>
+      <w:r>
+        <w:rPr>
+          <w:lang w:val="es-CO"/>
+        </w:rPr>
+        <w:t>k)·</w:t>
+      </w:r>
+      <w:proofErr w:type="gramEnd"/>
+      <w:r>
+        <w:rPr>
+          <w:lang w:val="es-CO"/>
+        </w:rPr>
+        <w:t>t + (g/k</w:t>
+      </w:r>
+      <w:proofErr w:type="gramStart"/>
+      <w:r>
+        <w:rPr>
+          <w:lang w:val="es-CO"/>
+        </w:rPr>
+        <w:t>²)·</w:t>
+      </w:r>
+      <w:proofErr w:type="gramEnd"/>
+      <w:r>
+        <w:rPr>
+          <w:lang w:val="es-CO"/>
+        </w:rPr>
+        <w:t>(1 - e^(-</w:t>
       </w:r>
       <w:proofErr w:type="spellStart"/>
       <w:r>
@@ -528,7 +598,6 @@
         <w:rPr>
           <w:lang w:val="es-CO"/>
         </w:rPr>
-        <w:lastRenderedPageBreak/>
         <w:t xml:space="preserve">3) Compare los resultados obtenidos en los dos apartados anteriores y explique qué relación existe entre los </w:t>
       </w:r>
       <w:proofErr w:type="spellStart"/>

</xml_diff>